<commit_message>
Updated Installations document (added node.js Installation instructions)
</commit_message>
<xml_diff>
--- a/Instructions/Installations Document.docx
+++ b/Instructions/Installations Document.docx
@@ -75,7 +75,7 @@
           <w:szCs w:val="40"/>
         </w:rPr>
         <w:drawing>
-          <wp:inline distT="0" distB="0" distL="0" distR="0">
+          <wp:inline distT="0" distB="0" distL="0" distR="0" wp14:anchorId="5C13A2B9" wp14:editId="78566EC4">
             <wp:extent cx="3733800" cy="6477000"/>
             <wp:effectExtent l="0" t="0" r="0" b="0"/>
             <wp:docPr id="6" name="Picture 6"/>
@@ -164,7 +164,7 @@
           <w:szCs w:val="32"/>
         </w:rPr>
         <w:drawing>
-          <wp:inline distT="0" distB="0" distL="0" distR="0">
+          <wp:inline distT="0" distB="0" distL="0" distR="0" wp14:anchorId="26E4540F" wp14:editId="20798ADC">
             <wp:extent cx="5267325" cy="2943225"/>
             <wp:effectExtent l="0" t="0" r="9525" b="9525"/>
             <wp:docPr id="5" name="Picture 5"/>
@@ -268,7 +268,7 @@
           <w:szCs w:val="32"/>
         </w:rPr>
         <w:drawing>
-          <wp:inline distT="0" distB="0" distL="0" distR="0" wp14:anchorId="7AD04588" wp14:editId="23087622">
+          <wp:inline distT="0" distB="0" distL="0" distR="0" wp14:anchorId="71D0D15E" wp14:editId="72FCECDF">
             <wp:extent cx="5267325" cy="2943225"/>
             <wp:effectExtent l="0" t="0" r="9525" b="9525"/>
             <wp:docPr id="7" name="Picture 7"/>
@@ -390,7 +390,7 @@
           <w:szCs w:val="32"/>
         </w:rPr>
         <w:drawing>
-          <wp:inline distT="0" distB="0" distL="0" distR="0">
+          <wp:inline distT="0" distB="0" distL="0" distR="0" wp14:anchorId="6C180C3D" wp14:editId="719A6948">
             <wp:extent cx="5267325" cy="2943225"/>
             <wp:effectExtent l="0" t="0" r="9525" b="9525"/>
             <wp:docPr id="4" name="Picture 4"/>
@@ -470,7 +470,7 @@
           <w:szCs w:val="32"/>
         </w:rPr>
         <w:drawing>
-          <wp:inline distT="0" distB="0" distL="0" distR="0">
+          <wp:inline distT="0" distB="0" distL="0" distR="0" wp14:anchorId="4BC5E95D" wp14:editId="02967885">
             <wp:extent cx="5267325" cy="2943225"/>
             <wp:effectExtent l="0" t="0" r="9525" b="9525"/>
             <wp:docPr id="8" name="Picture 8"/>
@@ -578,7 +578,7 @@
           <w:szCs w:val="32"/>
         </w:rPr>
         <w:drawing>
-          <wp:inline distT="0" distB="0" distL="0" distR="0">
+          <wp:inline distT="0" distB="0" distL="0" distR="0" wp14:anchorId="619A30B9" wp14:editId="734C2211">
             <wp:extent cx="5267325" cy="2943225"/>
             <wp:effectExtent l="0" t="0" r="9525" b="9525"/>
             <wp:docPr id="9" name="Picture 9"/>
@@ -730,7 +730,7 @@
       <w:pPr>
         <w:jc w:val="right"/>
         <w:rPr>
-          <w:rFonts w:cstheme="minorHAnsi" w:hint="cs"/>
+          <w:rFonts w:cstheme="minorHAnsi"/>
           <w:sz w:val="32"/>
           <w:szCs w:val="32"/>
           <w:rtl/>
@@ -742,33 +742,7 @@
           <w:sz w:val="32"/>
           <w:szCs w:val="32"/>
         </w:rPr>
-        <w:t xml:space="preserve">When </w:t>
-      </w:r>
-      <w:r>
-        <w:rPr>
-          <w:rFonts w:cstheme="minorHAnsi"/>
-          <w:sz w:val="32"/>
-          <w:szCs w:val="32"/>
-        </w:rPr>
-        <w:t>SQL server manageme</w:t>
-      </w:r>
-      <w:bookmarkStart w:id="0" w:name="_GoBack"/>
-      <w:bookmarkEnd w:id="0"/>
-      <w:r>
-        <w:rPr>
-          <w:rFonts w:cstheme="minorHAnsi"/>
-          <w:sz w:val="32"/>
-          <w:szCs w:val="32"/>
-        </w:rPr>
-        <w:t xml:space="preserve">nt installation </w:t>
-      </w:r>
-      <w:r>
-        <w:rPr>
-          <w:rFonts w:cstheme="minorHAnsi"/>
-          <w:sz w:val="32"/>
-          <w:szCs w:val="32"/>
-        </w:rPr>
-        <w:t xml:space="preserve">is complete click </w:t>
+        <w:t xml:space="preserve">When SQL server management installation is complete click </w:t>
       </w:r>
       <w:r>
         <w:rPr>
@@ -947,59 +921,467 @@
           <w:sz w:val="32"/>
           <w:szCs w:val="32"/>
         </w:rPr>
-        <w:t xml:space="preserve"> window</w:t>
-      </w:r>
-      <w:r>
-        <w:rPr>
-          <w:sz w:val="32"/>
-          <w:szCs w:val="32"/>
-        </w:rPr>
-        <w:t>:</w:t>
+        <w:t xml:space="preserve"> window:</w:t>
       </w:r>
     </w:p>
     <w:p>
       <w:pPr>
         <w:jc w:val="right"/>
         <w:rPr>
-          <w:rFonts w:hint="cs"/>
-          <w:sz w:val="32"/>
-          <w:szCs w:val="32"/>
+          <w:sz w:val="32"/>
+          <w:szCs w:val="32"/>
+        </w:rPr>
+      </w:pPr>
+      <w:proofErr w:type="spellStart"/>
+      <w:r>
+        <w:rPr>
+          <w:sz w:val="32"/>
+          <w:szCs w:val="32"/>
+        </w:rPr>
+        <w:t>SqlLocalDb</w:t>
+      </w:r>
+      <w:proofErr w:type="spellEnd"/>
+      <w:r>
+        <w:rPr>
+          <w:sz w:val="32"/>
+          <w:szCs w:val="32"/>
+        </w:rPr>
+        <w:t xml:space="preserve"> create “</w:t>
+      </w:r>
+      <w:proofErr w:type="spellStart"/>
+      <w:r>
+        <w:rPr>
+          <w:sz w:val="32"/>
+          <w:szCs w:val="32"/>
+        </w:rPr>
+        <w:t>MSSQLLocalDB</w:t>
+      </w:r>
+      <w:proofErr w:type="spellEnd"/>
+      <w:r>
+        <w:rPr>
+          <w:sz w:val="32"/>
+          <w:szCs w:val="32"/>
+        </w:rPr>
+        <w:t>”</w:t>
+      </w:r>
+    </w:p>
+    <w:p>
+      <w:pPr>
+        <w:rPr>
+          <w:sz w:val="32"/>
+          <w:szCs w:val="32"/>
+        </w:rPr>
+      </w:pPr>
+      <w:bookmarkStart w:id="0" w:name="_GoBack"/>
+      <w:bookmarkEnd w:id="0"/>
+    </w:p>
+    <w:p>
+      <w:pPr>
+        <w:bidi w:val="0"/>
+        <w:rPr>
+          <w:rFonts w:cstheme="minorHAnsi"/>
+          <w:color w:val="3E3E3E"/>
+          <w:sz w:val="40"/>
+          <w:szCs w:val="40"/>
+          <w:shd w:val="clear" w:color="auto" w:fill="FFFFFF"/>
+        </w:rPr>
+      </w:pPr>
+      <w:r>
+        <w:rPr>
+          <w:rFonts w:cstheme="minorHAnsi"/>
+          <w:color w:val="3E3E3E"/>
+          <w:sz w:val="40"/>
+          <w:szCs w:val="40"/>
+          <w:shd w:val="clear" w:color="auto" w:fill="FFFFFF"/>
+        </w:rPr>
+        <w:t>Node.js</w:t>
+      </w:r>
+    </w:p>
+    <w:p>
+      <w:pPr>
+        <w:jc w:val="right"/>
+        <w:rPr>
+          <w:rFonts w:cstheme="minorHAnsi"/>
+          <w:color w:val="222222"/>
+          <w:sz w:val="32"/>
+          <w:szCs w:val="32"/>
+          <w:shd w:val="clear" w:color="auto" w:fill="FFFFFF"/>
+        </w:rPr>
+      </w:pPr>
+      <w:r>
+        <w:rPr>
+          <w:rFonts w:cstheme="minorHAnsi"/>
+          <w:sz w:val="32"/>
+          <w:szCs w:val="32"/>
+        </w:rPr>
+        <w:t xml:space="preserve">In the Address bar of the Microsoft Edge window, type </w:t>
+      </w:r>
+      <w:hyperlink r:id="rId11" w:history="1">
+        <w:r>
+          <w:rPr>
+            <w:rStyle w:val="Hyperlink"/>
+            <w:rFonts w:cstheme="minorHAnsi"/>
+            <w:sz w:val="32"/>
+            <w:szCs w:val="32"/>
+            <w:shd w:val="clear" w:color="auto" w:fill="FFFFFF"/>
+          </w:rPr>
+          <w:t>https://nodej</w:t>
+        </w:r>
+        <w:r>
+          <w:rPr>
+            <w:rStyle w:val="Hyperlink"/>
+            <w:rFonts w:cstheme="minorHAnsi"/>
+            <w:sz w:val="32"/>
+            <w:szCs w:val="32"/>
+            <w:shd w:val="clear" w:color="auto" w:fill="FFFFFF"/>
+          </w:rPr>
+          <w:t>s</w:t>
+        </w:r>
+        <w:r>
+          <w:rPr>
+            <w:rStyle w:val="Hyperlink"/>
+            <w:rFonts w:cstheme="minorHAnsi"/>
+            <w:sz w:val="32"/>
+            <w:szCs w:val="32"/>
+            <w:shd w:val="clear" w:color="auto" w:fill="FFFFFF"/>
+          </w:rPr>
+          <w:t>.org/en</w:t>
+        </w:r>
+      </w:hyperlink>
+    </w:p>
+    <w:p>
+      <w:pPr>
+        <w:jc w:val="right"/>
+        <w:rPr>
+          <w:rFonts w:cstheme="minorHAnsi"/>
+          <w:sz w:val="32"/>
+          <w:szCs w:val="32"/>
+        </w:rPr>
+      </w:pPr>
+      <w:r>
+        <w:rPr>
+          <w:rFonts w:cstheme="minorHAnsi"/>
+          <w:sz w:val="32"/>
+          <w:szCs w:val="32"/>
+        </w:rPr>
+        <w:t>Download the</w:t>
+      </w:r>
+      <w:r>
+        <w:rPr>
+          <w:rFonts w:cstheme="minorHAnsi"/>
+          <w:sz w:val="32"/>
+          <w:szCs w:val="32"/>
+        </w:rPr>
+        <w:t xml:space="preserve"> </w:t>
+      </w:r>
+      <w:r>
+        <w:rPr>
+          <w:rFonts w:cstheme="minorHAnsi"/>
+          <w:b/>
+          <w:bCs/>
+          <w:sz w:val="32"/>
+          <w:szCs w:val="32"/>
+        </w:rPr>
+        <w:t xml:space="preserve">Recommended </w:t>
+      </w:r>
+      <w:r>
+        <w:rPr>
+          <w:rFonts w:cstheme="minorHAnsi"/>
+          <w:b/>
+          <w:bCs/>
+          <w:sz w:val="32"/>
+          <w:szCs w:val="32"/>
+        </w:rPr>
+        <w:t>f</w:t>
+      </w:r>
+      <w:r>
+        <w:rPr>
+          <w:rFonts w:cstheme="minorHAnsi"/>
+          <w:b/>
+          <w:bCs/>
+          <w:sz w:val="32"/>
+          <w:szCs w:val="32"/>
+        </w:rPr>
+        <w:t>or Most Users</w:t>
+      </w:r>
+      <w:r>
+        <w:rPr>
+          <w:rFonts w:cstheme="minorHAnsi"/>
+          <w:sz w:val="32"/>
+          <w:szCs w:val="32"/>
+        </w:rPr>
+        <w:t xml:space="preserve"> exe file. Once it downloaded open the exe file</w:t>
+      </w:r>
+      <w:r>
+        <w:rPr>
+          <w:rFonts w:cstheme="minorHAnsi"/>
+          <w:sz w:val="32"/>
+          <w:szCs w:val="32"/>
+        </w:rPr>
+        <w:t>,</w:t>
+      </w:r>
+      <w:r>
+        <w:rPr>
+          <w:rFonts w:cstheme="minorHAnsi"/>
+          <w:sz w:val="32"/>
+          <w:szCs w:val="32"/>
+        </w:rPr>
+        <w:t xml:space="preserve"> click the </w:t>
+      </w:r>
+      <w:r>
+        <w:rPr>
+          <w:rFonts w:cstheme="minorHAnsi"/>
+          <w:b/>
+          <w:bCs/>
+          <w:sz w:val="32"/>
+          <w:szCs w:val="32"/>
+        </w:rPr>
+        <w:t>Next</w:t>
+      </w:r>
+      <w:r>
+        <w:rPr>
+          <w:rFonts w:cstheme="minorHAnsi"/>
+          <w:sz w:val="32"/>
+          <w:szCs w:val="32"/>
+        </w:rPr>
+        <w:t xml:space="preserve"> button</w:t>
+      </w:r>
+      <w:r>
+        <w:rPr>
+          <w:rFonts w:cstheme="minorHAnsi"/>
+          <w:sz w:val="32"/>
+          <w:szCs w:val="32"/>
+        </w:rPr>
+        <w:t xml:space="preserve"> </w:t>
+      </w:r>
+      <w:r>
+        <w:rPr>
+          <w:rFonts w:cstheme="minorHAnsi"/>
+          <w:sz w:val="32"/>
+          <w:szCs w:val="32"/>
+          <w:lang w:val="en"/>
+        </w:rPr>
+        <w:t>Number of times</w:t>
+      </w:r>
+      <w:r>
+        <w:rPr>
+          <w:rFonts w:cstheme="minorHAnsi"/>
+          <w:sz w:val="32"/>
+          <w:szCs w:val="32"/>
+        </w:rPr>
+        <w:t xml:space="preserve">, </w:t>
+      </w:r>
+      <w:r>
+        <w:rPr>
+          <w:rFonts w:cstheme="minorHAnsi"/>
+          <w:sz w:val="32"/>
+          <w:szCs w:val="32"/>
+        </w:rPr>
+        <w:t xml:space="preserve">and </w:t>
+      </w:r>
+      <w:r>
+        <w:rPr>
+          <w:rFonts w:cstheme="minorHAnsi"/>
+          <w:sz w:val="32"/>
+          <w:szCs w:val="32"/>
+        </w:rPr>
+        <w:t xml:space="preserve">then </w:t>
+      </w:r>
+      <w:r>
+        <w:rPr>
+          <w:rFonts w:cstheme="minorHAnsi"/>
+          <w:sz w:val="32"/>
+          <w:szCs w:val="32"/>
+        </w:rPr>
+        <w:t xml:space="preserve">click the </w:t>
+      </w:r>
+      <w:r>
+        <w:rPr>
+          <w:rFonts w:cstheme="minorHAnsi"/>
+          <w:b/>
+          <w:bCs/>
+          <w:sz w:val="32"/>
+          <w:szCs w:val="32"/>
+        </w:rPr>
+        <w:t>install</w:t>
+      </w:r>
+      <w:r>
+        <w:rPr>
+          <w:rFonts w:cstheme="minorHAnsi"/>
+          <w:sz w:val="32"/>
+          <w:szCs w:val="32"/>
+        </w:rPr>
+        <w:t xml:space="preserve"> button on the Node.js Setup installation window</w:t>
+      </w:r>
+      <w:r>
+        <w:rPr>
+          <w:rFonts w:cstheme="minorHAnsi"/>
+          <w:sz w:val="32"/>
+          <w:szCs w:val="32"/>
+        </w:rPr>
+        <w:t>.</w:t>
+      </w:r>
+    </w:p>
+    <w:p>
+      <w:pPr>
+        <w:jc w:val="right"/>
+        <w:rPr>
+          <w:rFonts w:cstheme="minorHAnsi"/>
+          <w:sz w:val="32"/>
+          <w:szCs w:val="32"/>
+        </w:rPr>
+      </w:pPr>
+      <w:r>
+        <w:rPr>
+          <w:rFonts w:cstheme="minorHAnsi"/>
+          <w:sz w:val="32"/>
+          <w:szCs w:val="32"/>
+        </w:rPr>
+        <w:t xml:space="preserve">When Node.js installation is complete click </w:t>
+      </w:r>
+      <w:r>
+        <w:rPr>
+          <w:rFonts w:cstheme="minorHAnsi"/>
+          <w:b/>
+          <w:bCs/>
+          <w:sz w:val="32"/>
+          <w:szCs w:val="32"/>
+        </w:rPr>
+        <w:t>close</w:t>
+      </w:r>
+      <w:r>
+        <w:rPr>
+          <w:rFonts w:cstheme="minorHAnsi"/>
+          <w:sz w:val="32"/>
+          <w:szCs w:val="32"/>
+        </w:rPr>
+        <w:t>.</w:t>
+      </w:r>
+    </w:p>
+    <w:p>
+      <w:pPr>
+        <w:jc w:val="right"/>
+        <w:rPr>
+          <w:rFonts w:cstheme="minorHAnsi"/>
+          <w:sz w:val="32"/>
+          <w:szCs w:val="32"/>
+        </w:rPr>
+      </w:pPr>
+    </w:p>
+    <w:p>
+      <w:pPr>
+        <w:bidi w:val="0"/>
+        <w:rPr>
+          <w:rFonts w:cstheme="minorHAnsi" w:hint="cs"/>
+          <w:color w:val="3E3E3E"/>
+          <w:sz w:val="40"/>
+          <w:szCs w:val="40"/>
+          <w:shd w:val="clear" w:color="auto" w:fill="FFFFFF"/>
           <w:rtl/>
         </w:rPr>
       </w:pPr>
       <w:r>
         <w:rPr>
-          <w:sz w:val="32"/>
-          <w:szCs w:val="32"/>
-        </w:rPr>
-        <w:t>SqlLocalDb create “</w:t>
-      </w:r>
-      <w:r>
-        <w:rPr>
-          <w:sz w:val="32"/>
-          <w:szCs w:val="32"/>
-        </w:rPr>
-        <w:t>MSSQLLocalDB</w:t>
-      </w:r>
-      <w:r>
-        <w:rPr>
-          <w:sz w:val="32"/>
-          <w:szCs w:val="32"/>
-        </w:rPr>
-        <w:t>”</w:t>
-      </w:r>
-    </w:p>
-    <w:p>
-      <w:pPr>
-        <w:tabs>
-          <w:tab w:val="left" w:pos="1702"/>
-        </w:tabs>
-        <w:bidi w:val="0"/>
-        <w:rPr>
-          <w:sz w:val="32"/>
-          <w:szCs w:val="32"/>
-        </w:rPr>
-      </w:pPr>
+          <w:rFonts w:cstheme="minorHAnsi"/>
+          <w:color w:val="3E3E3E"/>
+          <w:sz w:val="40"/>
+          <w:szCs w:val="40"/>
+          <w:shd w:val="clear" w:color="auto" w:fill="FFFFFF"/>
+        </w:rPr>
+        <w:t>Node.js</w:t>
+      </w:r>
+      <w:r>
+        <w:rPr>
+          <w:rFonts w:cstheme="minorHAnsi"/>
+          <w:color w:val="3E3E3E"/>
+          <w:sz w:val="40"/>
+          <w:szCs w:val="40"/>
+          <w:shd w:val="clear" w:color="auto" w:fill="FFFFFF"/>
+        </w:rPr>
+        <w:t xml:space="preserve"> </w:t>
+      </w:r>
+      <w:r>
+        <w:rPr>
+          <w:rFonts w:cstheme="minorHAnsi"/>
+          <w:color w:val="3E3E3E"/>
+          <w:sz w:val="40"/>
+          <w:szCs w:val="40"/>
+          <w:shd w:val="clear" w:color="auto" w:fill="FFFFFF"/>
+        </w:rPr>
+        <w:t xml:space="preserve">instance </w:t>
+      </w:r>
+    </w:p>
+    <w:p>
+      <w:pPr>
+        <w:jc w:val="right"/>
+        <w:rPr>
+          <w:sz w:val="32"/>
+          <w:szCs w:val="32"/>
+        </w:rPr>
+      </w:pPr>
+      <w:r>
+        <w:rPr>
+          <w:sz w:val="32"/>
+          <w:szCs w:val="32"/>
+        </w:rPr>
+        <w:tab/>
+        <w:t xml:space="preserve">Open </w:t>
+      </w:r>
+      <w:r>
+        <w:rPr>
+          <w:b/>
+          <w:bCs/>
+          <w:sz w:val="32"/>
+          <w:szCs w:val="32"/>
+        </w:rPr>
+        <w:t>command prompt</w:t>
+      </w:r>
+      <w:r>
+        <w:rPr>
+          <w:sz w:val="32"/>
+          <w:szCs w:val="32"/>
+        </w:rPr>
+        <w:t xml:space="preserve"> window and write the next command: </w:t>
+      </w:r>
+    </w:p>
+    <w:p>
+      <w:pPr>
+        <w:jc w:val="right"/>
+        <w:rPr>
+          <w:sz w:val="32"/>
+          <w:szCs w:val="32"/>
+        </w:rPr>
+      </w:pPr>
+      <w:r>
+        <w:rPr>
+          <w:sz w:val="32"/>
+          <w:szCs w:val="32"/>
+        </w:rPr>
+        <w:t>Node -v</w:t>
+      </w:r>
+    </w:p>
+    <w:p>
+      <w:pPr>
+        <w:jc w:val="right"/>
+        <w:rPr>
+          <w:sz w:val="32"/>
+          <w:szCs w:val="32"/>
+        </w:rPr>
+      </w:pPr>
+      <w:r>
+        <w:rPr>
+          <w:sz w:val="32"/>
+          <w:szCs w:val="32"/>
+        </w:rPr>
+        <w:t xml:space="preserve">Check if the output of this command includes </w:t>
+      </w:r>
+      <w:r>
+        <w:rPr>
+          <w:sz w:val="32"/>
+          <w:szCs w:val="32"/>
+        </w:rPr>
+        <w:t>the latest node version you installed.</w:t>
+      </w:r>
     </w:p>
     <w:sectPr>
       <w:pgSz w:w="11906" w:h="16838"/>
@@ -1417,7 +1799,6 @@
   <w:style w:type="character" w:default="1" w:styleId="DefaultParagraphFont">
     <w:name w:val="Default Paragraph Font"/>
     <w:uiPriority w:val="1"/>
-    <w:semiHidden/>
     <w:unhideWhenUsed/>
   </w:style>
   <w:style w:type="table" w:default="1" w:styleId="TableNormal">
@@ -1497,6 +1878,48 @@
     <w:rPr>
       <w:color w:val="808080"/>
       <w:shd w:val="clear" w:color="auto" w:fill="E6E6E6"/>
+    </w:rPr>
+  </w:style>
+  <w:style w:type="character" w:styleId="FollowedHyperlink">
+    <w:name w:val="FollowedHyperlink"/>
+    <w:basedOn w:val="DefaultParagraphFont"/>
+    <w:uiPriority w:val="99"/>
+    <w:semiHidden/>
+    <w:unhideWhenUsed/>
+    <w:rsid w:val="00902B31"/>
+    <w:rPr>
+      <w:color w:val="954F72" w:themeColor="followedHyperlink"/>
+      <w:u w:val="single"/>
+    </w:rPr>
+  </w:style>
+  <w:style w:type="paragraph" w:styleId="HTMLPreformatted">
+    <w:name w:val="HTML Preformatted"/>
+    <w:basedOn w:val="Normal"/>
+    <w:link w:val="HTMLPreformattedChar"/>
+    <w:uiPriority w:val="99"/>
+    <w:semiHidden/>
+    <w:unhideWhenUsed/>
+    <w:rsid w:val="00BE1150"/>
+    <w:pPr>
+      <w:spacing w:after="0" w:line="240" w:lineRule="auto"/>
+    </w:pPr>
+    <w:rPr>
+      <w:rFonts w:ascii="Consolas" w:hAnsi="Consolas"/>
+      <w:sz w:val="20"/>
+      <w:szCs w:val="20"/>
+    </w:rPr>
+  </w:style>
+  <w:style w:type="character" w:customStyle="1" w:styleId="HTMLPreformattedChar">
+    <w:name w:val="HTML Preformatted Char"/>
+    <w:basedOn w:val="DefaultParagraphFont"/>
+    <w:link w:val="HTMLPreformatted"/>
+    <w:uiPriority w:val="99"/>
+    <w:semiHidden/>
+    <w:rsid w:val="00BE1150"/>
+    <w:rPr>
+      <w:rFonts w:ascii="Consolas" w:hAnsi="Consolas"/>
+      <w:sz w:val="20"/>
+      <w:szCs w:val="20"/>
     </w:rPr>
   </w:style>
 </w:styles>

</xml_diff>